<commit_message>
Solved 2 task from the 3th lecture ex
</commit_message>
<xml_diff>
--- a/03_Lecture/Resources/03. Java-Web-Development-Basics-State-Management-Exercise.docx
+++ b/03_Lecture/Resources/03. Java-Web-Development-Basics-State-Management-Exercise.docx
@@ -1,6 +1,6 @@
 
 <file path=word/document.xml><?xml version="1.0" encoding="utf-8"?>
-<w:document xmlns:wpc="http://schemas.microsoft.com/office/word/2010/wordprocessingCanvas" xmlns:cx="http://schemas.microsoft.com/office/drawing/2014/chartex" xmlns:mc="http://schemas.openxmlformats.org/markup-compatibility/2006" xmlns:o="urn:schemas-microsoft-com:office:office" xmlns:r="http://schemas.openxmlformats.org/officeDocument/2006/relationships" xmlns:m="http://schemas.openxmlformats.org/officeDocument/2006/math" xmlns:v="urn:schemas-microsoft-com:vml" xmlns:wp14="http://schemas.microsoft.com/office/word/2010/wordprocessingDrawing" xmlns:wp="http://schemas.openxmlformats.org/drawingml/2006/wordprocessingDrawing" xmlns:w10="urn:schemas-microsoft-com:office:word" xmlns:w="http://schemas.openxmlformats.org/wordprocessingml/2006/main" xmlns:w14="http://schemas.microsoft.com/office/word/2010/wordml" xmlns:w15="http://schemas.microsoft.com/office/word/2012/wordml" xmlns:w16se="http://schemas.microsoft.com/office/word/2015/wordml/symex" xmlns:wpg="http://schemas.microsoft.com/office/word/2010/wordprocessingGroup" xmlns:wpi="http://schemas.microsoft.com/office/word/2010/wordprocessingInk" xmlns:wne="http://schemas.microsoft.com/office/word/2006/wordml" xmlns:wps="http://schemas.microsoft.com/office/word/2010/wordprocessingShape" mc:Ignorable="w14 w15 w16se wp14">
+<w:document xmlns:wpc="http://schemas.microsoft.com/office/word/2010/wordprocessingCanvas" xmlns:cx="http://schemas.microsoft.com/office/drawing/2014/chartex" xmlns:cx1="http://schemas.microsoft.com/office/drawing/2015/9/8/chartex" xmlns:mc="http://schemas.openxmlformats.org/markup-compatibility/2006" xmlns:o="urn:schemas-microsoft-com:office:office" xmlns:r="http://schemas.openxmlformats.org/officeDocument/2006/relationships" xmlns:m="http://schemas.openxmlformats.org/officeDocument/2006/math" xmlns:v="urn:schemas-microsoft-com:vml" xmlns:wp14="http://schemas.microsoft.com/office/word/2010/wordprocessingDrawing" xmlns:wp="http://schemas.openxmlformats.org/drawingml/2006/wordprocessingDrawing" xmlns:w10="urn:schemas-microsoft-com:office:word" xmlns:w="http://schemas.openxmlformats.org/wordprocessingml/2006/main" xmlns:w14="http://schemas.microsoft.com/office/word/2010/wordml" xmlns:w15="http://schemas.microsoft.com/office/word/2012/wordml" xmlns:w16se="http://schemas.microsoft.com/office/word/2015/wordml/symex" xmlns:wpg="http://schemas.microsoft.com/office/word/2010/wordprocessingGroup" xmlns:wpi="http://schemas.microsoft.com/office/word/2010/wordprocessingInk" xmlns:wne="http://schemas.microsoft.com/office/word/2006/wordml" xmlns:wps="http://schemas.microsoft.com/office/word/2010/wordprocessingShape" mc:Ignorable="w14 w15 w16se wp14">
   <w:body>
     <w:p>
       <w:pPr>
@@ -464,6 +464,7 @@
                 <w:szCs w:val="24"/>
               </w:rPr>
             </w:pPr>
+            <w:proofErr w:type="spellStart"/>
             <w:r>
               <w:rPr>
                 <w:rFonts w:ascii="Consolas" w:hAnsi="Consolas"/>
@@ -471,8 +472,29 @@
                 <w:sz w:val="24"/>
                 <w:szCs w:val="24"/>
               </w:rPr>
-              <w:t>lang &lt;-&gt; en</w:t>
+              <w:t>lang</w:t>
             </w:r>
+            <w:proofErr w:type="spellEnd"/>
+            <w:r>
+              <w:rPr>
+                <w:rFonts w:ascii="Consolas" w:hAnsi="Consolas"/>
+                <w:bCs/>
+                <w:sz w:val="24"/>
+                <w:szCs w:val="24"/>
+              </w:rPr>
+              <w:t xml:space="preserve"> &lt;-&gt; </w:t>
+            </w:r>
+            <w:proofErr w:type="spellStart"/>
+            <w:r>
+              <w:rPr>
+                <w:rFonts w:ascii="Consolas" w:hAnsi="Consolas"/>
+                <w:bCs/>
+                <w:sz w:val="24"/>
+                <w:szCs w:val="24"/>
+              </w:rPr>
+              <w:t>en</w:t>
+            </w:r>
+            <w:proofErr w:type="spellEnd"/>
           </w:p>
           <w:p>
             <w:pPr>
@@ -484,6 +506,7 @@
                 <w:szCs w:val="24"/>
               </w:rPr>
             </w:pPr>
+            <w:proofErr w:type="spellStart"/>
             <w:r>
               <w:rPr>
                 <w:rFonts w:ascii="Consolas" w:hAnsi="Consolas"/>
@@ -491,8 +514,20 @@
                 <w:sz w:val="24"/>
                 <w:szCs w:val="24"/>
               </w:rPr>
-              <w:t>Sess &lt;-&gt; lsn3Xeg2</w:t>
+              <w:t>Sess</w:t>
             </w:r>
+            <w:proofErr w:type="spellEnd"/>
+            <w:r>
+              <w:rPr>
+                <w:rFonts w:ascii="Consolas" w:hAnsi="Consolas"/>
+                <w:bCs/>
+                <w:sz w:val="24"/>
+                <w:szCs w:val="24"/>
+              </w:rPr>
+              <w:t xml:space="preserve"> &lt;-&gt; lsn3Xeg2</w:t>
+            </w:r>
+            <w:bookmarkStart w:id="0" w:name="_GoBack"/>
+            <w:bookmarkEnd w:id="0"/>
           </w:p>
         </w:tc>
       </w:tr>
@@ -587,6 +622,7 @@
                 <w:szCs w:val="24"/>
               </w:rPr>
             </w:pPr>
+            <w:proofErr w:type="spellStart"/>
             <w:r>
               <w:rPr>
                 <w:rFonts w:ascii="Consolas" w:hAnsi="Consolas"/>
@@ -594,7 +630,17 @@
                 <w:sz w:val="24"/>
                 <w:szCs w:val="24"/>
               </w:rPr>
-              <w:t>JSession &lt;-&gt; c3zdsDDD341v</w:t>
+              <w:t>JSession</w:t>
+            </w:r>
+            <w:proofErr w:type="spellEnd"/>
+            <w:r>
+              <w:rPr>
+                <w:rFonts w:ascii="Consolas" w:hAnsi="Consolas"/>
+                <w:bCs/>
+                <w:sz w:val="24"/>
+                <w:szCs w:val="24"/>
+              </w:rPr>
+              <w:t xml:space="preserve"> &lt;-&gt; c3zdsDDD341v</w:t>
             </w:r>
           </w:p>
         </w:tc>
@@ -700,6 +746,7 @@
                 <w:szCs w:val="24"/>
               </w:rPr>
             </w:pPr>
+            <w:proofErr w:type="spellStart"/>
             <w:r>
               <w:rPr>
                 <w:rFonts w:ascii="Consolas" w:hAnsi="Consolas"/>
@@ -707,8 +754,29 @@
                 <w:sz w:val="24"/>
                 <w:szCs w:val="24"/>
               </w:rPr>
-              <w:t>lang &lt;-&gt; en</w:t>
+              <w:t>lang</w:t>
             </w:r>
+            <w:proofErr w:type="spellEnd"/>
+            <w:r>
+              <w:rPr>
+                <w:rFonts w:ascii="Consolas" w:hAnsi="Consolas"/>
+                <w:bCs/>
+                <w:sz w:val="24"/>
+                <w:szCs w:val="24"/>
+              </w:rPr>
+              <w:t xml:space="preserve"> &lt;-&gt; </w:t>
+            </w:r>
+            <w:proofErr w:type="spellStart"/>
+            <w:r>
+              <w:rPr>
+                <w:rFonts w:ascii="Consolas" w:hAnsi="Consolas"/>
+                <w:bCs/>
+                <w:sz w:val="24"/>
+                <w:szCs w:val="24"/>
+              </w:rPr>
+              <w:t>en</w:t>
+            </w:r>
+            <w:proofErr w:type="spellEnd"/>
           </w:p>
           <w:p>
             <w:pPr>
@@ -747,8 +815,19 @@
                 <w:sz w:val="24"/>
                 <w:szCs w:val="24"/>
               </w:rPr>
-              <w:t>locale &lt;-&gt; bg_EN</w:t>
+              <w:t xml:space="preserve">locale &lt;-&gt; </w:t>
             </w:r>
+            <w:proofErr w:type="spellStart"/>
+            <w:r>
+              <w:rPr>
+                <w:rFonts w:ascii="Consolas" w:hAnsi="Consolas"/>
+                <w:bCs/>
+                <w:sz w:val="24"/>
+                <w:szCs w:val="24"/>
+              </w:rPr>
+              <w:t>bg_EN</w:t>
+            </w:r>
+            <w:proofErr w:type="spellEnd"/>
           </w:p>
           <w:p>
             <w:pPr>
@@ -760,6 +839,7 @@
                 <w:szCs w:val="24"/>
               </w:rPr>
             </w:pPr>
+            <w:proofErr w:type="spellStart"/>
             <w:r>
               <w:rPr>
                 <w:rFonts w:ascii="Consolas" w:hAnsi="Consolas"/>
@@ -767,7 +847,17 @@
                 <w:sz w:val="24"/>
                 <w:szCs w:val="24"/>
               </w:rPr>
-              <w:t>JSession &lt;-&gt; 58vzsdfg</w:t>
+              <w:t>JSession</w:t>
+            </w:r>
+            <w:proofErr w:type="spellEnd"/>
+            <w:r>
+              <w:rPr>
+                <w:rFonts w:ascii="Consolas" w:hAnsi="Consolas"/>
+                <w:bCs/>
+                <w:sz w:val="24"/>
+                <w:szCs w:val="24"/>
+              </w:rPr>
+              <w:t xml:space="preserve"> &lt;-&gt; 58vzsdfg</w:t>
             </w:r>
           </w:p>
         </w:tc>
@@ -814,8 +904,6 @@
         </w:rPr>
         <w:t>class</w:t>
       </w:r>
-      <w:bookmarkStart w:id="0" w:name="_GoBack"/>
-      <w:bookmarkEnd w:id="0"/>
       <w:r>
         <w:rPr>
           <w:noProof/>
@@ -1099,7 +1187,7 @@
 </file>
 
 <file path=word/endnotes.xml><?xml version="1.0" encoding="utf-8"?>
-<w:endnotes xmlns:wpc="http://schemas.microsoft.com/office/word/2010/wordprocessingCanvas" xmlns:cx="http://schemas.microsoft.com/office/drawing/2014/chartex" xmlns:mc="http://schemas.openxmlformats.org/markup-compatibility/2006" xmlns:o="urn:schemas-microsoft-com:office:office" xmlns:r="http://schemas.openxmlformats.org/officeDocument/2006/relationships" xmlns:m="http://schemas.openxmlformats.org/officeDocument/2006/math" xmlns:v="urn:schemas-microsoft-com:vml" xmlns:wp14="http://schemas.microsoft.com/office/word/2010/wordprocessingDrawing" xmlns:wp="http://schemas.openxmlformats.org/drawingml/2006/wordprocessingDrawing" xmlns:w10="urn:schemas-microsoft-com:office:word" xmlns:w="http://schemas.openxmlformats.org/wordprocessingml/2006/main" xmlns:w14="http://schemas.microsoft.com/office/word/2010/wordml" xmlns:w15="http://schemas.microsoft.com/office/word/2012/wordml" xmlns:w16se="http://schemas.microsoft.com/office/word/2015/wordml/symex" xmlns:wpg="http://schemas.microsoft.com/office/word/2010/wordprocessingGroup" xmlns:wpi="http://schemas.microsoft.com/office/word/2010/wordprocessingInk" xmlns:wne="http://schemas.microsoft.com/office/word/2006/wordml" xmlns:wps="http://schemas.microsoft.com/office/word/2010/wordprocessingShape" mc:Ignorable="w14 w15 w16se wp14">
+<w:endnotes xmlns:wpc="http://schemas.microsoft.com/office/word/2010/wordprocessingCanvas" xmlns:cx="http://schemas.microsoft.com/office/drawing/2014/chartex" xmlns:cx1="http://schemas.microsoft.com/office/drawing/2015/9/8/chartex" xmlns:mc="http://schemas.openxmlformats.org/markup-compatibility/2006" xmlns:o="urn:schemas-microsoft-com:office:office" xmlns:r="http://schemas.openxmlformats.org/officeDocument/2006/relationships" xmlns:m="http://schemas.openxmlformats.org/officeDocument/2006/math" xmlns:v="urn:schemas-microsoft-com:vml" xmlns:wp14="http://schemas.microsoft.com/office/word/2010/wordprocessingDrawing" xmlns:wp="http://schemas.openxmlformats.org/drawingml/2006/wordprocessingDrawing" xmlns:w10="urn:schemas-microsoft-com:office:word" xmlns:w="http://schemas.openxmlformats.org/wordprocessingml/2006/main" xmlns:w14="http://schemas.microsoft.com/office/word/2010/wordml" xmlns:w15="http://schemas.microsoft.com/office/word/2012/wordml" xmlns:w16se="http://schemas.microsoft.com/office/word/2015/wordml/symex" xmlns:wpg="http://schemas.microsoft.com/office/word/2010/wordprocessingGroup" xmlns:wpi="http://schemas.microsoft.com/office/word/2010/wordprocessingInk" xmlns:wne="http://schemas.microsoft.com/office/word/2006/wordml" xmlns:wps="http://schemas.microsoft.com/office/word/2010/wordprocessingShape" mc:Ignorable="w14 w15 w16se wp14">
   <w:endnote w:type="separator" w:id="-1">
     <w:p>
       <w:pPr>
@@ -1124,7 +1212,7 @@
 </file>
 
 <file path=word/footer1.xml><?xml version="1.0" encoding="utf-8"?>
-<w:ftr xmlns:wpc="http://schemas.microsoft.com/office/word/2010/wordprocessingCanvas" xmlns:cx="http://schemas.microsoft.com/office/drawing/2014/chartex" xmlns:mc="http://schemas.openxmlformats.org/markup-compatibility/2006" xmlns:o="urn:schemas-microsoft-com:office:office" xmlns:r="http://schemas.openxmlformats.org/officeDocument/2006/relationships" xmlns:m="http://schemas.openxmlformats.org/officeDocument/2006/math" xmlns:v="urn:schemas-microsoft-com:vml" xmlns:wp14="http://schemas.microsoft.com/office/word/2010/wordprocessingDrawing" xmlns:wp="http://schemas.openxmlformats.org/drawingml/2006/wordprocessingDrawing" xmlns:w10="urn:schemas-microsoft-com:office:word" xmlns:w="http://schemas.openxmlformats.org/wordprocessingml/2006/main" xmlns:w14="http://schemas.microsoft.com/office/word/2010/wordml" xmlns:w15="http://schemas.microsoft.com/office/word/2012/wordml" xmlns:w16se="http://schemas.microsoft.com/office/word/2015/wordml/symex" xmlns:wpg="http://schemas.microsoft.com/office/word/2010/wordprocessingGroup" xmlns:wpi="http://schemas.microsoft.com/office/word/2010/wordprocessingInk" xmlns:wne="http://schemas.microsoft.com/office/word/2006/wordml" xmlns:wps="http://schemas.microsoft.com/office/word/2010/wordprocessingShape" mc:Ignorable="w14 w15 w16se wp14">
+<w:ftr xmlns:wpc="http://schemas.microsoft.com/office/word/2010/wordprocessingCanvas" xmlns:cx="http://schemas.microsoft.com/office/drawing/2014/chartex" xmlns:cx1="http://schemas.microsoft.com/office/drawing/2015/9/8/chartex" xmlns:mc="http://schemas.openxmlformats.org/markup-compatibility/2006" xmlns:o="urn:schemas-microsoft-com:office:office" xmlns:r="http://schemas.openxmlformats.org/officeDocument/2006/relationships" xmlns:m="http://schemas.openxmlformats.org/officeDocument/2006/math" xmlns:v="urn:schemas-microsoft-com:vml" xmlns:wp14="http://schemas.microsoft.com/office/word/2010/wordprocessingDrawing" xmlns:wp="http://schemas.openxmlformats.org/drawingml/2006/wordprocessingDrawing" xmlns:w10="urn:schemas-microsoft-com:office:word" xmlns:w="http://schemas.openxmlformats.org/wordprocessingml/2006/main" xmlns:w14="http://schemas.microsoft.com/office/word/2010/wordml" xmlns:w15="http://schemas.microsoft.com/office/word/2012/wordml" xmlns:w16se="http://schemas.microsoft.com/office/word/2015/wordml/symex" xmlns:wpg="http://schemas.microsoft.com/office/word/2010/wordprocessingGroup" xmlns:wpi="http://schemas.microsoft.com/office/word/2010/wordprocessingInk" xmlns:wne="http://schemas.microsoft.com/office/word/2006/wordml" xmlns:wps="http://schemas.microsoft.com/office/word/2010/wordprocessingShape" mc:Ignorable="w14 w15 w16se wp14">
   <w:p>
     <w:pPr>
       <w:pStyle w:val="Footer"/>
@@ -1134,7 +1222,6 @@
         <w:noProof/>
         <w:sz w:val="20"/>
         <w:szCs w:val="20"/>
-        <w:lang w:val="bg-BG" w:eastAsia="bg-BG"/>
       </w:rPr>
       <w:drawing>
         <wp:anchor distT="0" distB="0" distL="114300" distR="114300" simplePos="0" relativeHeight="251663360" behindDoc="0" locked="0" layoutInCell="1" allowOverlap="1" wp14:anchorId="41A5BA20" wp14:editId="0DE232BF">
@@ -1202,7 +1289,6 @@
         <w:noProof/>
         <w:sz w:val="20"/>
         <w:szCs w:val="20"/>
-        <w:lang w:val="bg-BG" w:eastAsia="bg-BG"/>
       </w:rPr>
       <w:drawing>
         <wp:inline distT="0" distB="0" distL="0" distR="0" wp14:anchorId="39C18A0D" wp14:editId="50D9E532">
@@ -1256,7 +1342,6 @@
     <w:r>
       <w:rPr>
         <w:noProof/>
-        <w:lang w:val="bg-BG" w:eastAsia="bg-BG"/>
       </w:rPr>
       <mc:AlternateContent>
         <mc:Choice Requires="wps">
@@ -1313,7 +1398,7 @@
             </wp:anchor>
           </w:drawing>
         </mc:Choice>
-        <mc:Fallback xmlns:w16cid="http://schemas.microsoft.com/office/word/2016/wordml/cid" xmlns:am3d="http://schemas.microsoft.com/office/drawing/2017/model3d" xmlns:aink="http://schemas.microsoft.com/office/drawing/2016/ink" xmlns:cx8="http://schemas.microsoft.com/office/drawing/2016/5/14/chartex" xmlns:cx7="http://schemas.microsoft.com/office/drawing/2016/5/13/chartex" xmlns:cx6="http://schemas.microsoft.com/office/drawing/2016/5/12/chartex" xmlns:cx5="http://schemas.microsoft.com/office/drawing/2016/5/11/chartex" xmlns:cx4="http://schemas.microsoft.com/office/drawing/2016/5/10/chartex" xmlns:cx3="http://schemas.microsoft.com/office/drawing/2016/5/9/chartex" xmlns:cx2="http://schemas.microsoft.com/office/drawing/2015/10/21/chartex" xmlns:cx1="http://schemas.microsoft.com/office/drawing/2015/9/8/chartex">
+        <mc:Fallback xmlns:cx2="http://schemas.microsoft.com/office/drawing/2015/10/21/chartex" xmlns:cx3="http://schemas.microsoft.com/office/drawing/2016/5/9/chartex" xmlns:cx4="http://schemas.microsoft.com/office/drawing/2016/5/10/chartex" xmlns:cx5="http://schemas.microsoft.com/office/drawing/2016/5/11/chartex" xmlns:cx6="http://schemas.microsoft.com/office/drawing/2016/5/12/chartex" xmlns:cx7="http://schemas.microsoft.com/office/drawing/2016/5/13/chartex" xmlns:cx8="http://schemas.microsoft.com/office/drawing/2016/5/14/chartex" xmlns:aink="http://schemas.microsoft.com/office/drawing/2016/ink" xmlns:am3d="http://schemas.microsoft.com/office/drawing/2017/model3d" xmlns:w16cid="http://schemas.microsoft.com/office/word/2016/wordml/cid">
           <w:pict>
             <v:line w14:anchorId="759EA34E" id="Straight Connector 1" o:spid="_x0000_s1026" style="position:absolute;flip:y;z-index:251661312;visibility:visible;mso-wrap-style:square;mso-wrap-distance-left:9pt;mso-wrap-distance-top:0;mso-wrap-distance-right:9pt;mso-wrap-distance-bottom:0;mso-position-horizontal:absolute;mso-position-horizontal-relative:text;mso-position-vertical:absolute;mso-position-vertical-relative:text" from="-.1pt,5.2pt" to="520.7pt,5.2pt" o:gfxdata="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" strokecolor="#f37123" strokeweight="1pt">
               <v:stroke endcap="round"/>
@@ -1325,7 +1410,6 @@
     <w:r>
       <w:rPr>
         <w:noProof/>
-        <w:lang w:val="bg-BG" w:eastAsia="bg-BG"/>
       </w:rPr>
       <mc:AlternateContent>
         <mc:Choice Requires="wps">
@@ -1602,7 +1686,6 @@
     <w:r>
       <w:rPr>
         <w:noProof/>
-        <w:lang w:val="bg-BG" w:eastAsia="bg-BG"/>
       </w:rPr>
       <mc:AlternateContent>
         <mc:Choice Requires="wps">
@@ -1680,7 +1763,7 @@
             </wp:anchor>
           </w:drawing>
         </mc:Choice>
-        <mc:Fallback xmlns:w16cid="http://schemas.microsoft.com/office/word/2016/wordml/cid" xmlns:am3d="http://schemas.microsoft.com/office/drawing/2017/model3d" xmlns:aink="http://schemas.microsoft.com/office/drawing/2016/ink" xmlns:cx8="http://schemas.microsoft.com/office/drawing/2016/5/14/chartex" xmlns:cx7="http://schemas.microsoft.com/office/drawing/2016/5/13/chartex" xmlns:cx6="http://schemas.microsoft.com/office/drawing/2016/5/12/chartex" xmlns:cx5="http://schemas.microsoft.com/office/drawing/2016/5/11/chartex" xmlns:cx4="http://schemas.microsoft.com/office/drawing/2016/5/10/chartex" xmlns:cx3="http://schemas.microsoft.com/office/drawing/2016/5/9/chartex" xmlns:cx2="http://schemas.microsoft.com/office/drawing/2015/10/21/chartex" xmlns:cx1="http://schemas.microsoft.com/office/drawing/2015/9/8/chartex">
+        <mc:Fallback xmlns:cx2="http://schemas.microsoft.com/office/drawing/2015/10/21/chartex" xmlns:cx3="http://schemas.microsoft.com/office/drawing/2016/5/9/chartex" xmlns:cx4="http://schemas.microsoft.com/office/drawing/2016/5/10/chartex" xmlns:cx5="http://schemas.microsoft.com/office/drawing/2016/5/11/chartex" xmlns:cx6="http://schemas.microsoft.com/office/drawing/2016/5/12/chartex" xmlns:cx7="http://schemas.microsoft.com/office/drawing/2016/5/13/chartex" xmlns:cx8="http://schemas.microsoft.com/office/drawing/2016/5/14/chartex" xmlns:aink="http://schemas.microsoft.com/office/drawing/2016/ink" xmlns:am3d="http://schemas.microsoft.com/office/drawing/2017/model3d" xmlns:w16cid="http://schemas.microsoft.com/office/word/2016/wordml/cid">
           <w:pict>
             <v:shape w14:anchorId="1E40E52A" id="Text Box 2" o:spid="_x0000_s1027" type="#_x0000_t202" style="position:absolute;margin-left:125.15pt;margin-top:26.95pt;width:44.85pt;height:15.75pt;z-index:251660288;visibility:visible;mso-wrap-style:square;mso-wrap-distance-left:9pt;mso-wrap-distance-top:0;mso-wrap-distance-right:9pt;mso-wrap-distance-bottom:0;mso-position-horizontal:absolute;mso-position-horizontal-relative:text;mso-position-vertical:absolute;mso-position-vertical-relative:text;v-text-anchor:middle" o:gfxdata="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" filled="f" stroked="f" strokeweight=".5pt">
               <v:textbox inset=".5mm,0,0,0">
@@ -1707,7 +1790,6 @@
     <w:r>
       <w:rPr>
         <w:noProof/>
-        <w:lang w:val="bg-BG" w:eastAsia="bg-BG"/>
       </w:rPr>
       <mc:AlternateContent>
         <mc:Choice Requires="wps">
@@ -1815,7 +1897,6 @@
                               <w:noProof/>
                               <w:sz w:val="20"/>
                               <w:szCs w:val="20"/>
-                              <w:lang w:val="bg-BG" w:eastAsia="bg-BG"/>
                             </w:rPr>
                             <w:drawing>
                               <wp:inline distT="0" distB="0" distL="0" distR="0" wp14:anchorId="05DDE038" wp14:editId="2BEF6DDB">
@@ -1873,14 +1954,13 @@
                               <w:noProof/>
                               <w:sz w:val="20"/>
                               <w:szCs w:val="20"/>
-                              <w:lang w:val="bg-BG" w:eastAsia="bg-BG"/>
                             </w:rPr>
                             <w:drawing>
                               <wp:inline distT="0" distB="0" distL="0" distR="0" wp14:anchorId="1B56362A" wp14:editId="5568A74C">
                                 <wp:extent cx="168271" cy="200025"/>
                                 <wp:effectExtent l="0" t="0" r="3810" b="0"/>
                                 <wp:docPr id="9" name="Picture 9">
-                                  <a:hlinkClick xmlns:a="http://schemas.openxmlformats.org/drawingml/2006/main" r:id="rId1"/>
+                                  <a:hlinkClick xmlns:a="http://schemas.openxmlformats.org/drawingml/2006/main" r:id="rId4"/>
                                 </wp:docPr>
                                 <wp:cNvGraphicFramePr/>
                                 <a:graphic xmlns:a="http://schemas.openxmlformats.org/drawingml/2006/main">
@@ -1888,7 +1968,7 @@
                                     <pic:pic xmlns:pic="http://schemas.openxmlformats.org/drawingml/2006/picture">
                                       <pic:nvPicPr>
                                         <pic:cNvPr id="14" name="Picture 14">
-                                          <a:hlinkClick r:id="rId4"/>
+                                          <a:hlinkClick r:id="rId1"/>
                                         </pic:cNvPr>
                                         <pic:cNvPicPr/>
                                       </pic:nvPicPr>
@@ -1932,7 +2012,6 @@
                               <w:noProof/>
                               <w:sz w:val="20"/>
                               <w:szCs w:val="20"/>
-                              <w:lang w:val="bg-BG" w:eastAsia="bg-BG"/>
                             </w:rPr>
                             <w:drawing>
                               <wp:inline distT="0" distB="0" distL="0" distR="0" wp14:anchorId="2AE6F7BC" wp14:editId="79BABB10">
@@ -1984,7 +2063,6 @@
                               <w:noProof/>
                               <w:sz w:val="20"/>
                               <w:szCs w:val="20"/>
-                              <w:lang w:val="bg-BG" w:eastAsia="bg-BG"/>
                             </w:rPr>
                             <w:drawing>
                               <wp:inline distT="0" distB="0" distL="0" distR="0" wp14:anchorId="0BA757DE" wp14:editId="2DE28749">
@@ -2036,7 +2114,6 @@
                               <w:noProof/>
                               <w:sz w:val="20"/>
                               <w:szCs w:val="20"/>
-                              <w:lang w:val="bg-BG" w:eastAsia="bg-BG"/>
                             </w:rPr>
                             <w:drawing>
                               <wp:inline distT="0" distB="0" distL="0" distR="0" wp14:anchorId="666CD8BA" wp14:editId="78C35645">
@@ -2088,7 +2165,6 @@
                               <w:noProof/>
                               <w:sz w:val="20"/>
                               <w:szCs w:val="20"/>
-                              <w:lang w:val="bg-BG" w:eastAsia="bg-BG"/>
                             </w:rPr>
                             <w:drawing>
                               <wp:inline distT="0" distB="0" distL="0" distR="0" wp14:anchorId="78D19B2F" wp14:editId="1C3B5FAD">
@@ -2146,7 +2222,6 @@
                               <w:noProof/>
                               <w:sz w:val="20"/>
                               <w:szCs w:val="20"/>
-                              <w:lang w:val="bg-BG" w:eastAsia="bg-BG"/>
                             </w:rPr>
                             <w:drawing>
                               <wp:inline distT="0" distB="0" distL="0" distR="0" wp14:anchorId="2CD21E3B" wp14:editId="13DE819F">
@@ -2204,7 +2279,6 @@
                               <w:noProof/>
                               <w:sz w:val="20"/>
                               <w:szCs w:val="20"/>
-                              <w:lang w:val="bg-BG" w:eastAsia="bg-BG"/>
                             </w:rPr>
                             <w:drawing>
                               <wp:inline distT="0" distB="0" distL="0" distR="0" wp14:anchorId="5A1F6F7A" wp14:editId="03047670">
@@ -2256,7 +2330,6 @@
                               <w:noProof/>
                               <w:sz w:val="20"/>
                               <w:szCs w:val="20"/>
-                              <w:lang w:val="bg-BG" w:eastAsia="bg-BG"/>
                             </w:rPr>
                             <w:drawing>
                               <wp:inline distT="0" distB="0" distL="0" distR="0" wp14:anchorId="5D40555E" wp14:editId="0817D736">
@@ -2314,7 +2387,6 @@
                               <w:noProof/>
                               <w:sz w:val="20"/>
                               <w:szCs w:val="20"/>
-                              <w:lang w:val="bg-BG" w:eastAsia="bg-BG"/>
                             </w:rPr>
                             <w:drawing>
                               <wp:inline distT="0" distB="0" distL="0" distR="0" wp14:anchorId="15A7F7DB" wp14:editId="67DC39BD">
@@ -2366,7 +2438,7 @@
             </wp:anchor>
           </w:drawing>
         </mc:Choice>
-        <mc:Fallback xmlns:w16cid="http://schemas.microsoft.com/office/word/2016/wordml/cid" xmlns:am3d="http://schemas.microsoft.com/office/drawing/2017/model3d" xmlns:aink="http://schemas.microsoft.com/office/drawing/2016/ink" xmlns:cx8="http://schemas.microsoft.com/office/drawing/2016/5/14/chartex" xmlns:cx7="http://schemas.microsoft.com/office/drawing/2016/5/13/chartex" xmlns:cx6="http://schemas.microsoft.com/office/drawing/2016/5/12/chartex" xmlns:cx5="http://schemas.microsoft.com/office/drawing/2016/5/11/chartex" xmlns:cx4="http://schemas.microsoft.com/office/drawing/2016/5/10/chartex" xmlns:cx3="http://schemas.microsoft.com/office/drawing/2016/5/9/chartex" xmlns:cx2="http://schemas.microsoft.com/office/drawing/2015/10/21/chartex" xmlns:cx1="http://schemas.microsoft.com/office/drawing/2015/9/8/chartex">
+        <mc:Fallback xmlns:cx2="http://schemas.microsoft.com/office/drawing/2015/10/21/chartex" xmlns:cx3="http://schemas.microsoft.com/office/drawing/2016/5/9/chartex" xmlns:cx4="http://schemas.microsoft.com/office/drawing/2016/5/10/chartex" xmlns:cx5="http://schemas.microsoft.com/office/drawing/2016/5/11/chartex" xmlns:cx6="http://schemas.microsoft.com/office/drawing/2016/5/12/chartex" xmlns:cx7="http://schemas.microsoft.com/office/drawing/2016/5/13/chartex" xmlns:cx8="http://schemas.microsoft.com/office/drawing/2016/5/14/chartex" xmlns:aink="http://schemas.microsoft.com/office/drawing/2016/ink" xmlns:am3d="http://schemas.microsoft.com/office/drawing/2017/model3d" xmlns:w16cid="http://schemas.microsoft.com/office/word/2016/wordml/cid">
           <w:pict>
             <v:shape w14:anchorId="4A54939D" id="Text Box 17" o:spid="_x0000_s1028" type="#_x0000_t202" style="position:absolute;margin-left:124.4pt;margin-top:6.7pt;width:396.3pt;height:40.45pt;z-index:251659264;visibility:visible;mso-wrap-style:square;mso-wrap-distance-left:9pt;mso-wrap-distance-top:0;mso-wrap-distance-right:9pt;mso-wrap-distance-bottom:0;mso-position-horizontal:absolute;mso-position-horizontal-relative:text;mso-position-vertical:absolute;mso-position-vertical-relative:text;v-text-anchor:top" o:gfxdata="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" filled="f" stroked="f">
               <v:textbox inset=".5mm,1.2mm,.5mm,.5mm">
@@ -2987,7 +3059,7 @@
 </file>
 
 <file path=word/footnotes.xml><?xml version="1.0" encoding="utf-8"?>
-<w:footnotes xmlns:wpc="http://schemas.microsoft.com/office/word/2010/wordprocessingCanvas" xmlns:cx="http://schemas.microsoft.com/office/drawing/2014/chartex" xmlns:mc="http://schemas.openxmlformats.org/markup-compatibility/2006" xmlns:o="urn:schemas-microsoft-com:office:office" xmlns:r="http://schemas.openxmlformats.org/officeDocument/2006/relationships" xmlns:m="http://schemas.openxmlformats.org/officeDocument/2006/math" xmlns:v="urn:schemas-microsoft-com:vml" xmlns:wp14="http://schemas.microsoft.com/office/word/2010/wordprocessingDrawing" xmlns:wp="http://schemas.openxmlformats.org/drawingml/2006/wordprocessingDrawing" xmlns:w10="urn:schemas-microsoft-com:office:word" xmlns:w="http://schemas.openxmlformats.org/wordprocessingml/2006/main" xmlns:w14="http://schemas.microsoft.com/office/word/2010/wordml" xmlns:w15="http://schemas.microsoft.com/office/word/2012/wordml" xmlns:w16se="http://schemas.microsoft.com/office/word/2015/wordml/symex" xmlns:wpg="http://schemas.microsoft.com/office/word/2010/wordprocessingGroup" xmlns:wpi="http://schemas.microsoft.com/office/word/2010/wordprocessingInk" xmlns:wne="http://schemas.microsoft.com/office/word/2006/wordml" xmlns:wps="http://schemas.microsoft.com/office/word/2010/wordprocessingShape" mc:Ignorable="w14 w15 w16se wp14">
+<w:footnotes xmlns:wpc="http://schemas.microsoft.com/office/word/2010/wordprocessingCanvas" xmlns:cx="http://schemas.microsoft.com/office/drawing/2014/chartex" xmlns:cx1="http://schemas.microsoft.com/office/drawing/2015/9/8/chartex" xmlns:mc="http://schemas.openxmlformats.org/markup-compatibility/2006" xmlns:o="urn:schemas-microsoft-com:office:office" xmlns:r="http://schemas.openxmlformats.org/officeDocument/2006/relationships" xmlns:m="http://schemas.openxmlformats.org/officeDocument/2006/math" xmlns:v="urn:schemas-microsoft-com:vml" xmlns:wp14="http://schemas.microsoft.com/office/word/2010/wordprocessingDrawing" xmlns:wp="http://schemas.openxmlformats.org/drawingml/2006/wordprocessingDrawing" xmlns:w10="urn:schemas-microsoft-com:office:word" xmlns:w="http://schemas.openxmlformats.org/wordprocessingml/2006/main" xmlns:w14="http://schemas.microsoft.com/office/word/2010/wordml" xmlns:w15="http://schemas.microsoft.com/office/word/2012/wordml" xmlns:w16se="http://schemas.microsoft.com/office/word/2015/wordml/symex" xmlns:wpg="http://schemas.microsoft.com/office/word/2010/wordprocessingGroup" xmlns:wpi="http://schemas.microsoft.com/office/word/2010/wordprocessingInk" xmlns:wne="http://schemas.microsoft.com/office/word/2006/wordml" xmlns:wps="http://schemas.microsoft.com/office/word/2010/wordprocessingShape" mc:Ignorable="w14 w15 w16se wp14">
   <w:footnote w:type="separator" w:id="-1">
     <w:p>
       <w:pPr>
@@ -3012,7 +3084,7 @@
 </file>
 
 <file path=word/header1.xml><?xml version="1.0" encoding="utf-8"?>
-<w:hdr xmlns:wpc="http://schemas.microsoft.com/office/word/2010/wordprocessingCanvas" xmlns:cx="http://schemas.microsoft.com/office/drawing/2014/chartex" xmlns:mc="http://schemas.openxmlformats.org/markup-compatibility/2006" xmlns:o="urn:schemas-microsoft-com:office:office" xmlns:r="http://schemas.openxmlformats.org/officeDocument/2006/relationships" xmlns:m="http://schemas.openxmlformats.org/officeDocument/2006/math" xmlns:v="urn:schemas-microsoft-com:vml" xmlns:wp14="http://schemas.microsoft.com/office/word/2010/wordprocessingDrawing" xmlns:wp="http://schemas.openxmlformats.org/drawingml/2006/wordprocessingDrawing" xmlns:w10="urn:schemas-microsoft-com:office:word" xmlns:w="http://schemas.openxmlformats.org/wordprocessingml/2006/main" xmlns:w14="http://schemas.microsoft.com/office/word/2010/wordml" xmlns:w15="http://schemas.microsoft.com/office/word/2012/wordml" xmlns:w16se="http://schemas.microsoft.com/office/word/2015/wordml/symex" xmlns:wpg="http://schemas.microsoft.com/office/word/2010/wordprocessingGroup" xmlns:wpi="http://schemas.microsoft.com/office/word/2010/wordprocessingInk" xmlns:wne="http://schemas.microsoft.com/office/word/2006/wordml" xmlns:wps="http://schemas.microsoft.com/office/word/2010/wordprocessingShape" mc:Ignorable="w14 w15 w16se wp14">
+<w:hdr xmlns:wpc="http://schemas.microsoft.com/office/word/2010/wordprocessingCanvas" xmlns:cx="http://schemas.microsoft.com/office/drawing/2014/chartex" xmlns:cx1="http://schemas.microsoft.com/office/drawing/2015/9/8/chartex" xmlns:mc="http://schemas.openxmlformats.org/markup-compatibility/2006" xmlns:o="urn:schemas-microsoft-com:office:office" xmlns:r="http://schemas.openxmlformats.org/officeDocument/2006/relationships" xmlns:m="http://schemas.openxmlformats.org/officeDocument/2006/math" xmlns:v="urn:schemas-microsoft-com:vml" xmlns:wp14="http://schemas.microsoft.com/office/word/2010/wordprocessingDrawing" xmlns:wp="http://schemas.openxmlformats.org/drawingml/2006/wordprocessingDrawing" xmlns:w10="urn:schemas-microsoft-com:office:word" xmlns:w="http://schemas.openxmlformats.org/wordprocessingml/2006/main" xmlns:w14="http://schemas.microsoft.com/office/word/2010/wordml" xmlns:w15="http://schemas.microsoft.com/office/word/2012/wordml" xmlns:w16se="http://schemas.microsoft.com/office/word/2015/wordml/symex" xmlns:wpg="http://schemas.microsoft.com/office/word/2010/wordprocessingGroup" xmlns:wpi="http://schemas.microsoft.com/office/word/2010/wordprocessingInk" xmlns:wne="http://schemas.microsoft.com/office/word/2006/wordml" xmlns:wps="http://schemas.microsoft.com/office/word/2010/wordprocessingShape" mc:Ignorable="w14 w15 w16se wp14">
   <w:p>
     <w:pPr>
       <w:pStyle w:val="Header"/>
@@ -3023,7 +3095,7 @@
 </file>
 
 <file path=word/numbering.xml><?xml version="1.0" encoding="utf-8"?>
-<w:numbering xmlns:wpc="http://schemas.microsoft.com/office/word/2010/wordprocessingCanvas" xmlns:cx="http://schemas.microsoft.com/office/drawing/2014/chartex" xmlns:mc="http://schemas.openxmlformats.org/markup-compatibility/2006" xmlns:o="urn:schemas-microsoft-com:office:office" xmlns:r="http://schemas.openxmlformats.org/officeDocument/2006/relationships" xmlns:m="http://schemas.openxmlformats.org/officeDocument/2006/math" xmlns:v="urn:schemas-microsoft-com:vml" xmlns:wp14="http://schemas.microsoft.com/office/word/2010/wordprocessingDrawing" xmlns:wp="http://schemas.openxmlformats.org/drawingml/2006/wordprocessingDrawing" xmlns:w10="urn:schemas-microsoft-com:office:word" xmlns:w="http://schemas.openxmlformats.org/wordprocessingml/2006/main" xmlns:w14="http://schemas.microsoft.com/office/word/2010/wordml" xmlns:w15="http://schemas.microsoft.com/office/word/2012/wordml" xmlns:w16se="http://schemas.microsoft.com/office/word/2015/wordml/symex" xmlns:wpg="http://schemas.microsoft.com/office/word/2010/wordprocessingGroup" xmlns:wpi="http://schemas.microsoft.com/office/word/2010/wordprocessingInk" xmlns:wne="http://schemas.microsoft.com/office/word/2006/wordml" xmlns:wps="http://schemas.microsoft.com/office/word/2010/wordprocessingShape" mc:Ignorable="w14 w15 w16se wp14">
+<w:numbering xmlns:wpc="http://schemas.microsoft.com/office/word/2010/wordprocessingCanvas" xmlns:cx="http://schemas.microsoft.com/office/drawing/2014/chartex" xmlns:cx1="http://schemas.microsoft.com/office/drawing/2015/9/8/chartex" xmlns:mc="http://schemas.openxmlformats.org/markup-compatibility/2006" xmlns:o="urn:schemas-microsoft-com:office:office" xmlns:r="http://schemas.openxmlformats.org/officeDocument/2006/relationships" xmlns:m="http://schemas.openxmlformats.org/officeDocument/2006/math" xmlns:v="urn:schemas-microsoft-com:vml" xmlns:wp14="http://schemas.microsoft.com/office/word/2010/wordprocessingDrawing" xmlns:wp="http://schemas.openxmlformats.org/drawingml/2006/wordprocessingDrawing" xmlns:w10="urn:schemas-microsoft-com:office:word" xmlns:w="http://schemas.openxmlformats.org/wordprocessingml/2006/main" xmlns:w14="http://schemas.microsoft.com/office/word/2010/wordml" xmlns:w15="http://schemas.microsoft.com/office/word/2012/wordml" xmlns:w16se="http://schemas.microsoft.com/office/word/2015/wordml/symex" xmlns:wpg="http://schemas.microsoft.com/office/word/2010/wordprocessingGroup" xmlns:wpi="http://schemas.microsoft.com/office/word/2010/wordprocessingInk" xmlns:wne="http://schemas.microsoft.com/office/word/2006/wordml" xmlns:wps="http://schemas.microsoft.com/office/word/2010/wordprocessingShape" mc:Ignorable="w14 w15 w16se wp14">
   <w:abstractNum w:abstractNumId="0" w15:restartNumberingAfterBreak="0">
     <w:nsid w:val="03CF408F"/>
     <w:multiLevelType w:val="hybridMultilevel"/>
@@ -8815,7 +8887,7 @@
 </file>
 
 <file path=customXml/itemProps1.xml><?xml version="1.0" encoding="utf-8"?>
-<ds:datastoreItem xmlns:ds="http://schemas.openxmlformats.org/officeDocument/2006/customXml" ds:itemID="{212CDECE-2CE2-4DF7-BB31-28450EA1FED2}">
+<ds:datastoreItem xmlns:ds="http://schemas.openxmlformats.org/officeDocument/2006/customXml" ds:itemID="{60E97F0E-CFAD-4773-A69D-E39CD2807188}">
   <ds:schemaRefs>
     <ds:schemaRef ds:uri="http://schemas.openxmlformats.org/officeDocument/2006/bibliography"/>
   </ds:schemaRefs>

</xml_diff>